<commit_message>
edited old word file
new file does not need change good work Jules
</commit_message>
<xml_diff>
--- a/word file/New comments from Ron.docx
+++ b/word file/New comments from Ron.docx
@@ -1,6 +1,6 @@
 
 <file path=word/document.xml><?xml version="1.0" encoding="utf-8"?>
-<w:document xmlns:wpc="http://schemas.microsoft.com/office/word/2010/wordprocessingCanvas" xmlns:cx="http://schemas.microsoft.com/office/drawing/2014/chartex" xmlns:mc="http://schemas.openxmlformats.org/markup-compatibility/2006" xmlns:o="urn:schemas-microsoft-com:office:office" xmlns:r="http://schemas.openxmlformats.org/officeDocument/2006/relationships" xmlns:m="http://schemas.openxmlformats.org/officeDocument/2006/math" xmlns:v="urn:schemas-microsoft-com:vml" xmlns:wp14="http://schemas.microsoft.com/office/word/2010/wordprocessingDrawing" xmlns:wp="http://schemas.openxmlformats.org/drawingml/2006/wordprocessingDrawing" xmlns:w10="urn:schemas-microsoft-com:office:word" xmlns:w="http://schemas.openxmlformats.org/wordprocessingml/2006/main" xmlns:w14="http://schemas.microsoft.com/office/word/2010/wordml" xmlns:w15="http://schemas.microsoft.com/office/word/2012/wordml" xmlns:w16se="http://schemas.microsoft.com/office/word/2015/wordml/symex" xmlns:wpg="http://schemas.microsoft.com/office/word/2010/wordprocessingGroup" xmlns:wpi="http://schemas.microsoft.com/office/word/2010/wordprocessingInk" xmlns:wne="http://schemas.microsoft.com/office/word/2006/wordml" xmlns:wps="http://schemas.microsoft.com/office/word/2010/wordprocessingShape" mc:Ignorable="w14 w15 w16se wp14">
+<w:document xmlns:wpc="http://schemas.microsoft.com/office/word/2010/wordprocessingCanvas" xmlns:cx="http://schemas.microsoft.com/office/drawing/2014/chartex" xmlns:cx1="http://schemas.microsoft.com/office/drawing/2015/9/8/chartex" xmlns:cx2="http://schemas.microsoft.com/office/drawing/2015/10/21/chartex" xmlns:cx3="http://schemas.microsoft.com/office/drawing/2016/5/9/chartex" xmlns:cx4="http://schemas.microsoft.com/office/drawing/2016/5/10/chartex" xmlns:cx5="http://schemas.microsoft.com/office/drawing/2016/5/11/chartex" xmlns:cx6="http://schemas.microsoft.com/office/drawing/2016/5/12/chartex" xmlns:cx7="http://schemas.microsoft.com/office/drawing/2016/5/13/chartex" xmlns:cx8="http://schemas.microsoft.com/office/drawing/2016/5/14/chartex" xmlns:mc="http://schemas.openxmlformats.org/markup-compatibility/2006" xmlns:aink="http://schemas.microsoft.com/office/drawing/2016/ink" xmlns:am3d="http://schemas.microsoft.com/office/drawing/2017/model3d" xmlns:o="urn:schemas-microsoft-com:office:office" xmlns:oel="http://schemas.microsoft.com/office/2019/extlst" xmlns:r="http://schemas.openxmlformats.org/officeDocument/2006/relationships" xmlns:m="http://schemas.openxmlformats.org/officeDocument/2006/math" xmlns:v="urn:schemas-microsoft-com:vml" xmlns:wp14="http://schemas.microsoft.com/office/word/2010/wordprocessingDrawing" xmlns:wp="http://schemas.openxmlformats.org/drawingml/2006/wordprocessingDrawing" xmlns:w10="urn:schemas-microsoft-com:office:word" xmlns:w="http://schemas.openxmlformats.org/wordprocessingml/2006/main" xmlns:w14="http://schemas.microsoft.com/office/word/2010/wordml" xmlns:w15="http://schemas.microsoft.com/office/word/2012/wordml" xmlns:w16cex="http://schemas.microsoft.com/office/word/2018/wordml/cex" xmlns:w16cid="http://schemas.microsoft.com/office/word/2016/wordml/cid" xmlns:w16="http://schemas.microsoft.com/office/word/2018/wordml" xmlns:w16du="http://schemas.microsoft.com/office/word/2023/wordml/word16du" xmlns:w16sdtdh="http://schemas.microsoft.com/office/word/2020/wordml/sdtdatahash" xmlns:w16sdtfl="http://schemas.microsoft.com/office/word/2024/wordml/sdtformatlock" xmlns:w16se="http://schemas.microsoft.com/office/word/2015/wordml/symex" xmlns:wpg="http://schemas.microsoft.com/office/word/2010/wordprocessingGroup" xmlns:wpi="http://schemas.microsoft.com/office/word/2010/wordprocessingInk" xmlns:wne="http://schemas.microsoft.com/office/word/2006/wordml" xmlns:wps="http://schemas.microsoft.com/office/word/2010/wordprocessingShape" mc:Ignorable="w14 w15 w16se w16cid w16 w16cex w16sdtdh w16sdtfl w16du wp14">
   <w:body>
     <w:p>
       <w:pPr>
@@ -1241,17 +1241,8 @@
                 <w:sz w:val="24"/>
                 <w:szCs w:val="24"/>
               </w:rPr>
-              <w:t xml:space="preserve"> / </w:t>
-            </w:r>
-            <w:proofErr w:type="spellStart"/>
-            <w:r>
-              <w:rPr>
-                <w:sz w:val="24"/>
-                <w:szCs w:val="24"/>
-              </w:rPr>
-              <w:t>Mba</w:t>
-            </w:r>
-            <w:proofErr w:type="spellEnd"/>
+              <w:t xml:space="preserve"> / Mba</w:t>
+            </w:r>
           </w:p>
         </w:tc>
         <w:tc>
@@ -1609,7 +1600,7 @@
     </w:p>
     <w:p>
       <w:pPr>
-        <w:pStyle w:val="1"/>
+        <w:pStyle w:val="Heading1"/>
         <w:rPr>
           <w:sz w:val="24"/>
           <w:szCs w:val="24"/>
@@ -1685,7 +1676,7 @@
     </w:p>
     <w:p>
       <w:pPr>
-        <w:pStyle w:val="1"/>
+        <w:pStyle w:val="Heading1"/>
         <w:rPr>
           <w:sz w:val="24"/>
           <w:szCs w:val="24"/>
@@ -1710,7 +1701,7 @@
     </w:p>
     <w:p>
       <w:pPr>
-        <w:pStyle w:val="2"/>
+        <w:pStyle w:val="Heading2"/>
         <w:rPr>
           <w:sz w:val="24"/>
           <w:szCs w:val="24"/>
@@ -1840,7 +1831,7 @@
     </w:p>
     <w:p>
       <w:pPr>
-        <w:pStyle w:val="2"/>
+        <w:pStyle w:val="Heading2"/>
         <w:rPr>
           <w:sz w:val="24"/>
           <w:szCs w:val="24"/>
@@ -2081,7 +2072,7 @@
     </w:p>
     <w:p>
       <w:pPr>
-        <w:pStyle w:val="1"/>
+        <w:pStyle w:val="Heading1"/>
         <w:rPr>
           <w:color w:val="32074F"/>
           <w:sz w:val="24"/>
@@ -2403,7 +2394,7 @@
     </w:p>
     <w:p>
       <w:pPr>
-        <w:pStyle w:val="1"/>
+        <w:pStyle w:val="Heading1"/>
         <w:rPr>
           <w:sz w:val="24"/>
           <w:szCs w:val="24"/>
@@ -2543,7 +2534,7 @@
     </w:p>
     <w:p>
       <w:pPr>
-        <w:pStyle w:val="1"/>
+        <w:pStyle w:val="Heading1"/>
         <w:rPr>
           <w:sz w:val="24"/>
           <w:szCs w:val="24"/>
@@ -2561,7 +2552,7 @@
     </w:p>
     <w:p>
       <w:pPr>
-        <w:pStyle w:val="2"/>
+        <w:pStyle w:val="Heading2"/>
         <w:rPr>
           <w:sz w:val="24"/>
           <w:szCs w:val="24"/>
@@ -2676,7 +2667,7 @@
     </w:p>
     <w:p>
       <w:pPr>
-        <w:pStyle w:val="2"/>
+        <w:pStyle w:val="Heading2"/>
         <w:rPr>
           <w:rtl/>
         </w:rPr>
@@ -2690,7 +2681,7 @@
     </w:p>
     <w:tbl>
       <w:tblPr>
-        <w:tblStyle w:val="a6"/>
+        <w:tblStyle w:val="TableGrid0"/>
         <w:tblpPr w:leftFromText="180" w:rightFromText="180" w:vertAnchor="text" w:tblpXSpec="center" w:tblpY="1"/>
         <w:tblOverlap w:val="never"/>
         <w:bidiVisual/>
@@ -3060,7 +3051,7 @@
       <w:tr>
         <w:trPr>
           <w:cantSplit/>
-          <w:trHeight w:val="678"/>
+          <w:trHeight w:val="1837"/>
         </w:trPr>
         <w:tc>
           <w:tcPr>
@@ -3082,132 +3073,14 @@
                 <w:szCs w:val="24"/>
                 <w:rtl/>
               </w:rPr>
-              <w:t>1.1.1</w:t>
-            </w:r>
-          </w:p>
-        </w:tc>
-        <w:tc>
-          <w:tcPr>
-            <w:tcW w:w="5669" w:type="dxa"/>
-            <w:shd w:val="clear" w:color="auto" w:fill="FFFFFF" w:themeFill="background1"/>
-            <w:vAlign w:val="center"/>
-          </w:tcPr>
-          <w:p>
-            <w:pPr>
-              <w:rPr>
-                <w:sz w:val="24"/>
-                <w:szCs w:val="24"/>
-                <w:rtl/>
-              </w:rPr>
-            </w:pPr>
-            <w:r>
-              <w:rPr>
-                <w:sz w:val="24"/>
-                <w:szCs w:val="24"/>
-                <w:rtl/>
-              </w:rPr>
-              <w:t xml:space="preserve">המערכת תאפשר רשום משתמש חדש באמצעות </w:t>
-            </w:r>
-            <w:r>
-              <w:rPr>
-                <w:sz w:val="24"/>
-                <w:szCs w:val="24"/>
-                <w:rtl/>
-              </w:rPr>
-              <w:t xml:space="preserve"> </w:t>
-            </w:r>
-            <w:r>
-              <w:rPr>
-                <w:sz w:val="24"/>
-                <w:szCs w:val="24"/>
-                <w:rtl/>
-              </w:rPr>
-              <w:t xml:space="preserve">ממשק טלפוני </w:t>
-            </w:r>
-            <w:r>
-              <w:rPr>
-                <w:sz w:val="24"/>
-                <w:szCs w:val="24"/>
-                <w:rtl/>
-              </w:rPr>
-              <w:t xml:space="preserve"> (</w:t>
-            </w:r>
-            <w:r>
-              <w:rPr>
-                <w:sz w:val="24"/>
-                <w:szCs w:val="24"/>
-                <w:highlight w:val="yellow"/>
-                <w:rtl/>
-              </w:rPr>
-              <w:t>לאחד עם הסעיף הקודם)</w:t>
-            </w:r>
-          </w:p>
-        </w:tc>
-        <w:tc>
-          <w:tcPr>
-            <w:tcW w:w="1134" w:type="dxa"/>
-            <w:shd w:val="clear" w:color="auto" w:fill="FFFFFF" w:themeFill="background1"/>
-            <w:vAlign w:val="center"/>
-          </w:tcPr>
-          <w:p>
-            <w:pPr>
-              <w:rPr>
-                <w:sz w:val="24"/>
-                <w:szCs w:val="24"/>
-              </w:rPr>
-            </w:pPr>
-          </w:p>
-        </w:tc>
-        <w:tc>
-          <w:tcPr>
-            <w:tcW w:w="851" w:type="dxa"/>
-            <w:shd w:val="clear" w:color="auto" w:fill="FFFFFF" w:themeFill="background1"/>
-            <w:vAlign w:val="center"/>
-          </w:tcPr>
-          <w:p>
-            <w:pPr>
-              <w:rPr>
-                <w:sz w:val="24"/>
-                <w:szCs w:val="24"/>
-                <w:rtl/>
-              </w:rPr>
-            </w:pPr>
-            <w:r>
-              <w:rPr>
-                <w:sz w:val="24"/>
-                <w:szCs w:val="24"/>
-              </w:rPr>
-              <w:t>V</w:t>
-            </w:r>
-          </w:p>
-        </w:tc>
-      </w:tr>
-      <w:tr>
-        <w:trPr>
-          <w:cantSplit/>
-          <w:trHeight w:val="1837"/>
-        </w:trPr>
-        <w:tc>
-          <w:tcPr>
-            <w:tcW w:w="989" w:type="dxa"/>
-            <w:shd w:val="clear" w:color="auto" w:fill="FFFFFF" w:themeFill="background1"/>
-            <w:vAlign w:val="center"/>
-          </w:tcPr>
-          <w:p>
-            <w:pPr>
-              <w:rPr>
-                <w:sz w:val="24"/>
-                <w:szCs w:val="24"/>
-                <w:rtl/>
-              </w:rPr>
-            </w:pPr>
-            <w:r>
-              <w:rPr>
-                <w:sz w:val="24"/>
-                <w:szCs w:val="24"/>
-                <w:rtl/>
-              </w:rPr>
-              <w:t>1.1.2</w:t>
+              <w:t>1.1.</w:t>
+            </w:r>
+            <w:r>
+              <w:rPr>
+                <w:sz w:val="24"/>
+                <w:szCs w:val="24"/>
+              </w:rPr>
+              <w:t>1</w:t>
             </w:r>
           </w:p>
         </w:tc>
@@ -3399,7 +3272,14 @@
                 <w:sz w:val="24"/>
                 <w:szCs w:val="24"/>
               </w:rPr>
-              <w:t>1.1.3</w:t>
+              <w:t>1.1.</w:t>
+            </w:r>
+            <w:r>
+              <w:rPr>
+                <w:sz w:val="24"/>
+                <w:szCs w:val="24"/>
+              </w:rPr>
+              <w:t>2</w:t>
             </w:r>
           </w:p>
         </w:tc>
@@ -3432,17 +3312,7 @@
                 <w:szCs w:val="24"/>
                 <w:rtl/>
               </w:rPr>
-              <w:t>ולע</w:t>
-            </w:r>
-            <w:bookmarkStart w:id="1" w:name="_GoBack"/>
-            <w:bookmarkEnd w:id="1"/>
-            <w:r>
-              <w:rPr>
-                <w:sz w:val="24"/>
-                <w:szCs w:val="24"/>
-                <w:rtl/>
-              </w:rPr>
-              <w:t xml:space="preserve">רוך </w:t>
+              <w:t xml:space="preserve">ולערוך </w:t>
             </w:r>
             <w:r>
               <w:rPr>
@@ -3811,7 +3681,7 @@
     <w:p/>
     <w:tbl>
       <w:tblPr>
-        <w:tblStyle w:val="a6"/>
+        <w:tblStyle w:val="TableGrid0"/>
         <w:tblpPr w:leftFromText="180" w:rightFromText="180" w:vertAnchor="text" w:tblpXSpec="center" w:tblpY="1"/>
         <w:tblOverlap w:val="never"/>
         <w:bidiVisual/>
@@ -3956,7 +3826,6 @@
             <w:pPr>
               <w:ind w:left="0" w:firstLine="0"/>
               <w:rPr>
-                <w:rFonts w:hint="cs"/>
                 <w:b/>
                 <w:bCs/>
                 <w:sz w:val="24"/>
@@ -4047,6 +3916,114 @@
                 <w:sz w:val="24"/>
                 <w:szCs w:val="24"/>
                 <w:rtl/>
+              </w:rPr>
+            </w:pPr>
+            <w:r>
+              <w:rPr>
+                <w:sz w:val="24"/>
+                <w:szCs w:val="24"/>
+              </w:rPr>
+              <w:t>V</w:t>
+            </w:r>
+          </w:p>
+        </w:tc>
+        <w:tc>
+          <w:tcPr>
+            <w:tcW w:w="851" w:type="dxa"/>
+            <w:vAlign w:val="center"/>
+          </w:tcPr>
+          <w:p>
+            <w:pPr>
+              <w:rPr>
+                <w:sz w:val="24"/>
+                <w:szCs w:val="24"/>
+                <w:rtl/>
+              </w:rPr>
+            </w:pPr>
+          </w:p>
+        </w:tc>
+      </w:tr>
+      <w:tr>
+        <w:trPr>
+          <w:cantSplit/>
+          <w:trHeight w:val="831"/>
+        </w:trPr>
+        <w:tc>
+          <w:tcPr>
+            <w:tcW w:w="846" w:type="dxa"/>
+            <w:vAlign w:val="center"/>
+          </w:tcPr>
+          <w:p>
+            <w:pPr>
+              <w:rPr>
+                <w:sz w:val="24"/>
+                <w:szCs w:val="24"/>
+                <w:rtl/>
+              </w:rPr>
+            </w:pPr>
+            <w:r>
+              <w:rPr>
+                <w:sz w:val="24"/>
+                <w:szCs w:val="24"/>
+              </w:rPr>
+              <w:t>2.1.1</w:t>
+            </w:r>
+          </w:p>
+        </w:tc>
+        <w:tc>
+          <w:tcPr>
+            <w:tcW w:w="5669" w:type="dxa"/>
+            <w:vAlign w:val="center"/>
+          </w:tcPr>
+          <w:p>
+            <w:pPr>
+              <w:ind w:left="0" w:firstLine="0"/>
+              <w:rPr>
+                <w:sz w:val="24"/>
+                <w:szCs w:val="24"/>
+                <w:rtl/>
+              </w:rPr>
+            </w:pPr>
+            <w:r>
+              <w:rPr>
+                <w:rFonts w:hint="cs"/>
+                <w:sz w:val="24"/>
+                <w:szCs w:val="24"/>
+                <w:rtl/>
+              </w:rPr>
+              <w:t xml:space="preserve">המערכת תדע לנהל תור למסעדה במידה וכל השולחנות תפוסים ויש כמה ממתינים </w:t>
+            </w:r>
+            <w:r>
+              <w:rPr>
+                <w:sz w:val="24"/>
+                <w:szCs w:val="24"/>
+                <w:highlight w:val="yellow"/>
+                <w:rtl/>
+              </w:rPr>
+              <w:t>–</w:t>
+            </w:r>
+            <w:r>
+              <w:rPr>
+                <w:rFonts w:hint="cs"/>
+                <w:sz w:val="24"/>
+                <w:szCs w:val="24"/>
+                <w:highlight w:val="yellow"/>
+                <w:rtl/>
+              </w:rPr>
+              <w:t xml:space="preserve"> לפתח את הרעיון הזה</w:t>
+            </w:r>
+          </w:p>
+        </w:tc>
+        <w:tc>
+          <w:tcPr>
+            <w:tcW w:w="1134" w:type="dxa"/>
+            <w:vAlign w:val="center"/>
+          </w:tcPr>
+          <w:p>
+            <w:pPr>
+              <w:rPr>
+                <w:sz w:val="24"/>
+                <w:szCs w:val="24"/>
               </w:rPr>
             </w:pPr>
             <w:r>
@@ -4188,106 +4165,6 @@
       <w:tr>
         <w:trPr>
           <w:cantSplit/>
-          <w:trHeight w:val="687"/>
-        </w:trPr>
-        <w:tc>
-          <w:tcPr>
-            <w:tcW w:w="846" w:type="dxa"/>
-            <w:shd w:val="clear" w:color="auto" w:fill="FFFFFF" w:themeFill="background1"/>
-            <w:vAlign w:val="center"/>
-          </w:tcPr>
-          <w:p>
-            <w:pPr>
-              <w:rPr>
-                <w:sz w:val="24"/>
-                <w:szCs w:val="24"/>
-                <w:rtl/>
-              </w:rPr>
-            </w:pPr>
-          </w:p>
-        </w:tc>
-        <w:tc>
-          <w:tcPr>
-            <w:tcW w:w="5669" w:type="dxa"/>
-            <w:shd w:val="clear" w:color="auto" w:fill="FFFFFF" w:themeFill="background1"/>
-            <w:vAlign w:val="center"/>
-          </w:tcPr>
-          <w:p>
-            <w:pPr>
-              <w:ind w:left="0" w:firstLine="0"/>
-              <w:rPr>
-                <w:rFonts w:hint="cs"/>
-                <w:sz w:val="24"/>
-                <w:szCs w:val="24"/>
-                <w:rtl/>
-              </w:rPr>
-            </w:pPr>
-            <w:r>
-              <w:rPr>
-                <w:rFonts w:hint="cs"/>
-                <w:sz w:val="24"/>
-                <w:szCs w:val="24"/>
-                <w:highlight w:val="yellow"/>
-                <w:rtl/>
-              </w:rPr>
-              <w:t xml:space="preserve">המערכת תדע לנהל תור למסעדה במידה וכל השולחנות תפוסים ויש כמה ממתינים </w:t>
-            </w:r>
-            <w:r>
-              <w:rPr>
-                <w:sz w:val="24"/>
-                <w:szCs w:val="24"/>
-                <w:highlight w:val="yellow"/>
-                <w:rtl/>
-              </w:rPr>
-              <w:t>–</w:t>
-            </w:r>
-            <w:r>
-              <w:rPr>
-                <w:rFonts w:hint="cs"/>
-                <w:sz w:val="24"/>
-                <w:szCs w:val="24"/>
-                <w:highlight w:val="yellow"/>
-                <w:rtl/>
-              </w:rPr>
-              <w:t xml:space="preserve"> לפתח את הרעיון הזה</w:t>
-            </w:r>
-          </w:p>
-        </w:tc>
-        <w:tc>
-          <w:tcPr>
-            <w:tcW w:w="1134" w:type="dxa"/>
-            <w:shd w:val="clear" w:color="auto" w:fill="FFFFFF" w:themeFill="background1"/>
-            <w:vAlign w:val="center"/>
-          </w:tcPr>
-          <w:p>
-            <w:pPr>
-              <w:rPr>
-                <w:sz w:val="24"/>
-                <w:szCs w:val="24"/>
-              </w:rPr>
-            </w:pPr>
-          </w:p>
-        </w:tc>
-        <w:tc>
-          <w:tcPr>
-            <w:tcW w:w="851" w:type="dxa"/>
-            <w:shd w:val="clear" w:color="auto" w:fill="FFFFFF" w:themeFill="background1"/>
-            <w:vAlign w:val="center"/>
-          </w:tcPr>
-          <w:p>
-            <w:pPr>
-              <w:rPr>
-                <w:sz w:val="24"/>
-                <w:szCs w:val="24"/>
-                <w:rtl/>
-              </w:rPr>
-            </w:pPr>
-          </w:p>
-        </w:tc>
-      </w:tr>
-      <w:tr>
-        <w:trPr>
-          <w:cantSplit/>
           <w:trHeight w:val="697"/>
         </w:trPr>
         <w:tc>
@@ -4435,6 +4312,13 @@
                 <w:szCs w:val="24"/>
               </w:rPr>
             </w:pPr>
+            <w:r>
+              <w:rPr>
+                <w:sz w:val="24"/>
+                <w:szCs w:val="24"/>
+              </w:rPr>
+              <w:t>2.3.1</w:t>
+            </w:r>
           </w:p>
         </w:tc>
         <w:tc>
@@ -5086,16 +4970,7 @@
                 <w:highlight w:val="green"/>
                 <w:rtl/>
               </w:rPr>
-              <w:t xml:space="preserve"> </w:t>
-            </w:r>
-            <w:r>
-              <w:rPr>
-                <w:sz w:val="24"/>
-                <w:szCs w:val="24"/>
-                <w:highlight w:val="green"/>
-                <w:rtl/>
-              </w:rPr>
-              <w:t>נבדק</w:t>
+              <w:t xml:space="preserve"> נבדק</w:t>
             </w:r>
           </w:p>
         </w:tc>
@@ -5249,16 +5124,7 @@
                 <w:highlight w:val="green"/>
                 <w:rtl/>
               </w:rPr>
-              <w:t xml:space="preserve"> </w:t>
-            </w:r>
-            <w:r>
-              <w:rPr>
-                <w:sz w:val="24"/>
-                <w:szCs w:val="24"/>
-                <w:highlight w:val="green"/>
-                <w:rtl/>
-              </w:rPr>
-              <w:t>נבדק</w:t>
+              <w:t xml:space="preserve"> נבדק</w:t>
             </w:r>
           </w:p>
         </w:tc>
@@ -5380,16 +5246,7 @@
                 <w:highlight w:val="green"/>
                 <w:rtl/>
               </w:rPr>
-              <w:t xml:space="preserve"> </w:t>
-            </w:r>
-            <w:r>
-              <w:rPr>
-                <w:sz w:val="24"/>
-                <w:szCs w:val="24"/>
-                <w:highlight w:val="green"/>
-                <w:rtl/>
-              </w:rPr>
-              <w:t>נבדק</w:t>
+              <w:t xml:space="preserve"> נבדק</w:t>
             </w:r>
           </w:p>
         </w:tc>
@@ -5458,7 +5315,7 @@
     <w:p/>
     <w:tbl>
       <w:tblPr>
-        <w:tblStyle w:val="a6"/>
+        <w:tblStyle w:val="TableGrid0"/>
         <w:tblpPr w:leftFromText="180" w:rightFromText="180" w:vertAnchor="text" w:tblpXSpec="center" w:tblpY="1"/>
         <w:tblOverlap w:val="never"/>
         <w:bidiVisual/>
@@ -6053,7 +5910,7 @@
           </w:p>
           <w:p>
             <w:pPr>
-              <w:pStyle w:val="a3"/>
+              <w:pStyle w:val="ListParagraph"/>
               <w:numPr>
                 <w:ilvl w:val="0"/>
                 <w:numId w:val="5"/>
@@ -6078,7 +5935,7 @@
           </w:p>
           <w:p>
             <w:pPr>
-              <w:pStyle w:val="a3"/>
+              <w:pStyle w:val="ListParagraph"/>
               <w:numPr>
                 <w:ilvl w:val="0"/>
                 <w:numId w:val="5"/>
@@ -6104,7 +5961,7 @@
           </w:p>
           <w:p>
             <w:pPr>
-              <w:pStyle w:val="a3"/>
+              <w:pStyle w:val="ListParagraph"/>
               <w:numPr>
                 <w:ilvl w:val="0"/>
                 <w:numId w:val="5"/>
@@ -6129,7 +5986,7 @@
           </w:p>
           <w:p>
             <w:pPr>
-              <w:pStyle w:val="a3"/>
+              <w:pStyle w:val="ListParagraph"/>
               <w:numPr>
                 <w:ilvl w:val="0"/>
                 <w:numId w:val="5"/>
@@ -6358,7 +6215,7 @@
     </w:p>
     <w:p>
       <w:pPr>
-        <w:pStyle w:val="1"/>
+        <w:pStyle w:val="Heading1"/>
         <w:rPr>
           <w:rtl/>
         </w:rPr>
@@ -6375,7 +6232,7 @@
     </w:p>
     <w:p>
       <w:pPr>
-        <w:pStyle w:val="1"/>
+        <w:pStyle w:val="Heading1"/>
         <w:rPr>
           <w:rtl/>
         </w:rPr>
@@ -6392,7 +6249,7 @@
     </w:p>
     <w:p>
       <w:pPr>
-        <w:pStyle w:val="1"/>
+        <w:pStyle w:val="Heading1"/>
         <w:rPr>
           <w:rtl/>
         </w:rPr>
@@ -6413,7 +6270,7 @@
     </w:p>
     <w:p>
       <w:pPr>
-        <w:pStyle w:val="1"/>
+        <w:pStyle w:val="Heading1"/>
         <w:rPr>
           <w:rtl/>
         </w:rPr>
@@ -6434,7 +6291,7 @@
     </w:p>
     <w:p>
       <w:pPr>
-        <w:pStyle w:val="2"/>
+        <w:pStyle w:val="Heading2"/>
         <w:rPr>
           <w:szCs w:val="28"/>
           <w:rtl/>
@@ -6606,7 +6463,7 @@
 </file>
 
 <file path=word/endnotes.xml><?xml version="1.0" encoding="utf-8"?>
-<w:endnotes xmlns:wpc="http://schemas.microsoft.com/office/word/2010/wordprocessingCanvas" xmlns:cx="http://schemas.microsoft.com/office/drawing/2014/chartex" xmlns:mc="http://schemas.openxmlformats.org/markup-compatibility/2006" xmlns:o="urn:schemas-microsoft-com:office:office" xmlns:r="http://schemas.openxmlformats.org/officeDocument/2006/relationships" xmlns:m="http://schemas.openxmlformats.org/officeDocument/2006/math" xmlns:v="urn:schemas-microsoft-com:vml" xmlns:wp14="http://schemas.microsoft.com/office/word/2010/wordprocessingDrawing" xmlns:wp="http://schemas.openxmlformats.org/drawingml/2006/wordprocessingDrawing" xmlns:w10="urn:schemas-microsoft-com:office:word" xmlns:w="http://schemas.openxmlformats.org/wordprocessingml/2006/main" xmlns:w14="http://schemas.microsoft.com/office/word/2010/wordml" xmlns:w15="http://schemas.microsoft.com/office/word/2012/wordml" xmlns:w16se="http://schemas.microsoft.com/office/word/2015/wordml/symex" xmlns:wpg="http://schemas.microsoft.com/office/word/2010/wordprocessingGroup" xmlns:wpi="http://schemas.microsoft.com/office/word/2010/wordprocessingInk" xmlns:wne="http://schemas.microsoft.com/office/word/2006/wordml" xmlns:wps="http://schemas.microsoft.com/office/word/2010/wordprocessingShape" mc:Ignorable="w14 w15 w16se wp14">
+<w:endnotes xmlns:wpc="http://schemas.microsoft.com/office/word/2010/wordprocessingCanvas" xmlns:cx="http://schemas.microsoft.com/office/drawing/2014/chartex" xmlns:cx1="http://schemas.microsoft.com/office/drawing/2015/9/8/chartex" xmlns:cx2="http://schemas.microsoft.com/office/drawing/2015/10/21/chartex" xmlns:cx3="http://schemas.microsoft.com/office/drawing/2016/5/9/chartex" xmlns:cx4="http://schemas.microsoft.com/office/drawing/2016/5/10/chartex" xmlns:cx5="http://schemas.microsoft.com/office/drawing/2016/5/11/chartex" xmlns:cx6="http://schemas.microsoft.com/office/drawing/2016/5/12/chartex" xmlns:cx7="http://schemas.microsoft.com/office/drawing/2016/5/13/chartex" xmlns:cx8="http://schemas.microsoft.com/office/drawing/2016/5/14/chartex" xmlns:mc="http://schemas.openxmlformats.org/markup-compatibility/2006" xmlns:aink="http://schemas.microsoft.com/office/drawing/2016/ink" xmlns:am3d="http://schemas.microsoft.com/office/drawing/2017/model3d" xmlns:o="urn:schemas-microsoft-com:office:office" xmlns:oel="http://schemas.microsoft.com/office/2019/extlst" xmlns:r="http://schemas.openxmlformats.org/officeDocument/2006/relationships" xmlns:m="http://schemas.openxmlformats.org/officeDocument/2006/math" xmlns:v="urn:schemas-microsoft-com:vml" xmlns:wp14="http://schemas.microsoft.com/office/word/2010/wordprocessingDrawing" xmlns:wp="http://schemas.openxmlformats.org/drawingml/2006/wordprocessingDrawing" xmlns:w10="urn:schemas-microsoft-com:office:word" xmlns:w="http://schemas.openxmlformats.org/wordprocessingml/2006/main" xmlns:w14="http://schemas.microsoft.com/office/word/2010/wordml" xmlns:w15="http://schemas.microsoft.com/office/word/2012/wordml" xmlns:w16cex="http://schemas.microsoft.com/office/word/2018/wordml/cex" xmlns:w16cid="http://schemas.microsoft.com/office/word/2016/wordml/cid" xmlns:w16="http://schemas.microsoft.com/office/word/2018/wordml" xmlns:w16du="http://schemas.microsoft.com/office/word/2023/wordml/word16du" xmlns:w16sdtdh="http://schemas.microsoft.com/office/word/2020/wordml/sdtdatahash" xmlns:w16sdtfl="http://schemas.microsoft.com/office/word/2024/wordml/sdtformatlock" xmlns:w16se="http://schemas.microsoft.com/office/word/2015/wordml/symex" xmlns:wpg="http://schemas.microsoft.com/office/word/2010/wordprocessingGroup" xmlns:wpi="http://schemas.microsoft.com/office/word/2010/wordprocessingInk" xmlns:wne="http://schemas.microsoft.com/office/word/2006/wordml" xmlns:wps="http://schemas.microsoft.com/office/word/2010/wordprocessingShape" mc:Ignorable="w14 w15 w16se w16cid w16 w16cex w16sdtdh w16sdtfl w16du wp14">
   <w:endnote w:type="separator" w:id="-1">
     <w:p>
       <w:r>
@@ -6625,7 +6482,7 @@
 </file>
 
 <file path=word/footer1.xml><?xml version="1.0" encoding="utf-8"?>
-<w:ftr xmlns:wpc="http://schemas.microsoft.com/office/word/2010/wordprocessingCanvas" xmlns:cx="http://schemas.microsoft.com/office/drawing/2014/chartex" xmlns:mc="http://schemas.openxmlformats.org/markup-compatibility/2006" xmlns:o="urn:schemas-microsoft-com:office:office" xmlns:r="http://schemas.openxmlformats.org/officeDocument/2006/relationships" xmlns:m="http://schemas.openxmlformats.org/officeDocument/2006/math" xmlns:v="urn:schemas-microsoft-com:vml" xmlns:wp14="http://schemas.microsoft.com/office/word/2010/wordprocessingDrawing" xmlns:wp="http://schemas.openxmlformats.org/drawingml/2006/wordprocessingDrawing" xmlns:w10="urn:schemas-microsoft-com:office:word" xmlns:w="http://schemas.openxmlformats.org/wordprocessingml/2006/main" xmlns:w14="http://schemas.microsoft.com/office/word/2010/wordml" xmlns:w15="http://schemas.microsoft.com/office/word/2012/wordml" xmlns:w16se="http://schemas.microsoft.com/office/word/2015/wordml/symex" xmlns:wpg="http://schemas.microsoft.com/office/word/2010/wordprocessingGroup" xmlns:wpi="http://schemas.microsoft.com/office/word/2010/wordprocessingInk" xmlns:wne="http://schemas.microsoft.com/office/word/2006/wordml" xmlns:wps="http://schemas.microsoft.com/office/word/2010/wordprocessingShape" mc:Ignorable="w14 w15 w16se wp14">
+<w:ftr xmlns:wpc="http://schemas.microsoft.com/office/word/2010/wordprocessingCanvas" xmlns:cx="http://schemas.microsoft.com/office/drawing/2014/chartex" xmlns:cx1="http://schemas.microsoft.com/office/drawing/2015/9/8/chartex" xmlns:cx2="http://schemas.microsoft.com/office/drawing/2015/10/21/chartex" xmlns:cx3="http://schemas.microsoft.com/office/drawing/2016/5/9/chartex" xmlns:cx4="http://schemas.microsoft.com/office/drawing/2016/5/10/chartex" xmlns:cx5="http://schemas.microsoft.com/office/drawing/2016/5/11/chartex" xmlns:cx6="http://schemas.microsoft.com/office/drawing/2016/5/12/chartex" xmlns:cx7="http://schemas.microsoft.com/office/drawing/2016/5/13/chartex" xmlns:cx8="http://schemas.microsoft.com/office/drawing/2016/5/14/chartex" xmlns:mc="http://schemas.openxmlformats.org/markup-compatibility/2006" xmlns:aink="http://schemas.microsoft.com/office/drawing/2016/ink" xmlns:am3d="http://schemas.microsoft.com/office/drawing/2017/model3d" xmlns:o="urn:schemas-microsoft-com:office:office" xmlns:oel="http://schemas.microsoft.com/office/2019/extlst" xmlns:r="http://schemas.openxmlformats.org/officeDocument/2006/relationships" xmlns:m="http://schemas.openxmlformats.org/officeDocument/2006/math" xmlns:v="urn:schemas-microsoft-com:vml" xmlns:wp14="http://schemas.microsoft.com/office/word/2010/wordprocessingDrawing" xmlns:wp="http://schemas.openxmlformats.org/drawingml/2006/wordprocessingDrawing" xmlns:w10="urn:schemas-microsoft-com:office:word" xmlns:w="http://schemas.openxmlformats.org/wordprocessingml/2006/main" xmlns:w14="http://schemas.microsoft.com/office/word/2010/wordml" xmlns:w15="http://schemas.microsoft.com/office/word/2012/wordml" xmlns:w16cex="http://schemas.microsoft.com/office/word/2018/wordml/cex" xmlns:w16cid="http://schemas.microsoft.com/office/word/2016/wordml/cid" xmlns:w16="http://schemas.microsoft.com/office/word/2018/wordml" xmlns:w16du="http://schemas.microsoft.com/office/word/2023/wordml/word16du" xmlns:w16sdtdh="http://schemas.microsoft.com/office/word/2020/wordml/sdtdatahash" xmlns:w16sdtfl="http://schemas.microsoft.com/office/word/2024/wordml/sdtformatlock" xmlns:w16se="http://schemas.microsoft.com/office/word/2015/wordml/symex" xmlns:wpg="http://schemas.microsoft.com/office/word/2010/wordprocessingGroup" xmlns:wpi="http://schemas.microsoft.com/office/word/2010/wordprocessingInk" xmlns:wne="http://schemas.microsoft.com/office/word/2006/wordml" xmlns:wps="http://schemas.microsoft.com/office/word/2010/wordprocessingShape" mc:Ignorable="w14 w15 w16se w16cid w16 w16cex w16sdtdh w16sdtfl w16du wp14">
   <w:p>
     <w:pPr>
       <w:bidi w:val="0"/>
@@ -6676,7 +6533,7 @@
 </file>
 
 <file path=word/footer2.xml><?xml version="1.0" encoding="utf-8"?>
-<w:ftr xmlns:wpc="http://schemas.microsoft.com/office/word/2010/wordprocessingCanvas" xmlns:cx="http://schemas.microsoft.com/office/drawing/2014/chartex" xmlns:mc="http://schemas.openxmlformats.org/markup-compatibility/2006" xmlns:o="urn:schemas-microsoft-com:office:office" xmlns:r="http://schemas.openxmlformats.org/officeDocument/2006/relationships" xmlns:m="http://schemas.openxmlformats.org/officeDocument/2006/math" xmlns:v="urn:schemas-microsoft-com:vml" xmlns:wp14="http://schemas.microsoft.com/office/word/2010/wordprocessingDrawing" xmlns:wp="http://schemas.openxmlformats.org/drawingml/2006/wordprocessingDrawing" xmlns:w10="urn:schemas-microsoft-com:office:word" xmlns:w="http://schemas.openxmlformats.org/wordprocessingml/2006/main" xmlns:w14="http://schemas.microsoft.com/office/word/2010/wordml" xmlns:w15="http://schemas.microsoft.com/office/word/2012/wordml" xmlns:w16se="http://schemas.microsoft.com/office/word/2015/wordml/symex" xmlns:wpg="http://schemas.microsoft.com/office/word/2010/wordprocessingGroup" xmlns:wpi="http://schemas.microsoft.com/office/word/2010/wordprocessingInk" xmlns:wne="http://schemas.microsoft.com/office/word/2006/wordml" xmlns:wps="http://schemas.microsoft.com/office/word/2010/wordprocessingShape" mc:Ignorable="w14 w15 w16se wp14">
+<w:ftr xmlns:wpc="http://schemas.microsoft.com/office/word/2010/wordprocessingCanvas" xmlns:cx="http://schemas.microsoft.com/office/drawing/2014/chartex" xmlns:cx1="http://schemas.microsoft.com/office/drawing/2015/9/8/chartex" xmlns:cx2="http://schemas.microsoft.com/office/drawing/2015/10/21/chartex" xmlns:cx3="http://schemas.microsoft.com/office/drawing/2016/5/9/chartex" xmlns:cx4="http://schemas.microsoft.com/office/drawing/2016/5/10/chartex" xmlns:cx5="http://schemas.microsoft.com/office/drawing/2016/5/11/chartex" xmlns:cx6="http://schemas.microsoft.com/office/drawing/2016/5/12/chartex" xmlns:cx7="http://schemas.microsoft.com/office/drawing/2016/5/13/chartex" xmlns:cx8="http://schemas.microsoft.com/office/drawing/2016/5/14/chartex" xmlns:mc="http://schemas.openxmlformats.org/markup-compatibility/2006" xmlns:aink="http://schemas.microsoft.com/office/drawing/2016/ink" xmlns:am3d="http://schemas.microsoft.com/office/drawing/2017/model3d" xmlns:o="urn:schemas-microsoft-com:office:office" xmlns:oel="http://schemas.microsoft.com/office/2019/extlst" xmlns:r="http://schemas.openxmlformats.org/officeDocument/2006/relationships" xmlns:m="http://schemas.openxmlformats.org/officeDocument/2006/math" xmlns:v="urn:schemas-microsoft-com:vml" xmlns:wp14="http://schemas.microsoft.com/office/word/2010/wordprocessingDrawing" xmlns:wp="http://schemas.openxmlformats.org/drawingml/2006/wordprocessingDrawing" xmlns:w10="urn:schemas-microsoft-com:office:word" xmlns:w="http://schemas.openxmlformats.org/wordprocessingml/2006/main" xmlns:w14="http://schemas.microsoft.com/office/word/2010/wordml" xmlns:w15="http://schemas.microsoft.com/office/word/2012/wordml" xmlns:w16cex="http://schemas.microsoft.com/office/word/2018/wordml/cex" xmlns:w16cid="http://schemas.microsoft.com/office/word/2016/wordml/cid" xmlns:w16="http://schemas.microsoft.com/office/word/2018/wordml" xmlns:w16du="http://schemas.microsoft.com/office/word/2023/wordml/word16du" xmlns:w16sdtdh="http://schemas.microsoft.com/office/word/2020/wordml/sdtdatahash" xmlns:w16sdtfl="http://schemas.microsoft.com/office/word/2024/wordml/sdtformatlock" xmlns:w16se="http://schemas.microsoft.com/office/word/2015/wordml/symex" xmlns:wpg="http://schemas.microsoft.com/office/word/2010/wordprocessingGroup" xmlns:wpi="http://schemas.microsoft.com/office/word/2010/wordprocessingInk" xmlns:wne="http://schemas.microsoft.com/office/word/2006/wordml" xmlns:wps="http://schemas.microsoft.com/office/word/2010/wordprocessingShape" mc:Ignorable="w14 w15 w16se w16cid w16 w16cex w16sdtdh w16sdtfl w16du wp14">
   <w:p>
     <w:pPr>
       <w:bidi w:val="0"/>
@@ -6689,7 +6546,7 @@
 </file>
 
 <file path=word/footer3.xml><?xml version="1.0" encoding="utf-8"?>
-<w:ftr xmlns:wpc="http://schemas.microsoft.com/office/word/2010/wordprocessingCanvas" xmlns:cx="http://schemas.microsoft.com/office/drawing/2014/chartex" xmlns:mc="http://schemas.openxmlformats.org/markup-compatibility/2006" xmlns:o="urn:schemas-microsoft-com:office:office" xmlns:r="http://schemas.openxmlformats.org/officeDocument/2006/relationships" xmlns:m="http://schemas.openxmlformats.org/officeDocument/2006/math" xmlns:v="urn:schemas-microsoft-com:vml" xmlns:wp14="http://schemas.microsoft.com/office/word/2010/wordprocessingDrawing" xmlns:wp="http://schemas.openxmlformats.org/drawingml/2006/wordprocessingDrawing" xmlns:w10="urn:schemas-microsoft-com:office:word" xmlns:w="http://schemas.openxmlformats.org/wordprocessingml/2006/main" xmlns:w14="http://schemas.microsoft.com/office/word/2010/wordml" xmlns:w15="http://schemas.microsoft.com/office/word/2012/wordml" xmlns:w16se="http://schemas.microsoft.com/office/word/2015/wordml/symex" xmlns:wpg="http://schemas.microsoft.com/office/word/2010/wordprocessingGroup" xmlns:wpi="http://schemas.microsoft.com/office/word/2010/wordprocessingInk" xmlns:wne="http://schemas.microsoft.com/office/word/2006/wordml" xmlns:wps="http://schemas.microsoft.com/office/word/2010/wordprocessingShape" mc:Ignorable="w14 w15 w16se wp14">
+<w:ftr xmlns:wpc="http://schemas.microsoft.com/office/word/2010/wordprocessingCanvas" xmlns:cx="http://schemas.microsoft.com/office/drawing/2014/chartex" xmlns:cx1="http://schemas.microsoft.com/office/drawing/2015/9/8/chartex" xmlns:cx2="http://schemas.microsoft.com/office/drawing/2015/10/21/chartex" xmlns:cx3="http://schemas.microsoft.com/office/drawing/2016/5/9/chartex" xmlns:cx4="http://schemas.microsoft.com/office/drawing/2016/5/10/chartex" xmlns:cx5="http://schemas.microsoft.com/office/drawing/2016/5/11/chartex" xmlns:cx6="http://schemas.microsoft.com/office/drawing/2016/5/12/chartex" xmlns:cx7="http://schemas.microsoft.com/office/drawing/2016/5/13/chartex" xmlns:cx8="http://schemas.microsoft.com/office/drawing/2016/5/14/chartex" xmlns:mc="http://schemas.openxmlformats.org/markup-compatibility/2006" xmlns:aink="http://schemas.microsoft.com/office/drawing/2016/ink" xmlns:am3d="http://schemas.microsoft.com/office/drawing/2017/model3d" xmlns:o="urn:schemas-microsoft-com:office:office" xmlns:oel="http://schemas.microsoft.com/office/2019/extlst" xmlns:r="http://schemas.openxmlformats.org/officeDocument/2006/relationships" xmlns:m="http://schemas.openxmlformats.org/officeDocument/2006/math" xmlns:v="urn:schemas-microsoft-com:vml" xmlns:wp14="http://schemas.microsoft.com/office/word/2010/wordprocessingDrawing" xmlns:wp="http://schemas.openxmlformats.org/drawingml/2006/wordprocessingDrawing" xmlns:w10="urn:schemas-microsoft-com:office:word" xmlns:w="http://schemas.openxmlformats.org/wordprocessingml/2006/main" xmlns:w14="http://schemas.microsoft.com/office/word/2010/wordml" xmlns:w15="http://schemas.microsoft.com/office/word/2012/wordml" xmlns:w16cex="http://schemas.microsoft.com/office/word/2018/wordml/cex" xmlns:w16cid="http://schemas.microsoft.com/office/word/2016/wordml/cid" xmlns:w16="http://schemas.microsoft.com/office/word/2018/wordml" xmlns:w16du="http://schemas.microsoft.com/office/word/2023/wordml/word16du" xmlns:w16sdtdh="http://schemas.microsoft.com/office/word/2020/wordml/sdtdatahash" xmlns:w16sdtfl="http://schemas.microsoft.com/office/word/2024/wordml/sdtformatlock" xmlns:w16se="http://schemas.microsoft.com/office/word/2015/wordml/symex" xmlns:wpg="http://schemas.microsoft.com/office/word/2010/wordprocessingGroup" xmlns:wpi="http://schemas.microsoft.com/office/word/2010/wordprocessingInk" xmlns:wne="http://schemas.microsoft.com/office/word/2006/wordml" xmlns:wps="http://schemas.microsoft.com/office/word/2010/wordprocessingShape" mc:Ignorable="w14 w15 w16se w16cid w16 w16cex w16sdtdh w16sdtfl w16du wp14">
   <w:p>
     <w:pPr>
       <w:bidi w:val="0"/>
@@ -6699,7 +6556,7 @@
 </file>
 
 <file path=word/footnotes.xml><?xml version="1.0" encoding="utf-8"?>
-<w:footnotes xmlns:wpc="http://schemas.microsoft.com/office/word/2010/wordprocessingCanvas" xmlns:cx="http://schemas.microsoft.com/office/drawing/2014/chartex" xmlns:mc="http://schemas.openxmlformats.org/markup-compatibility/2006" xmlns:o="urn:schemas-microsoft-com:office:office" xmlns:r="http://schemas.openxmlformats.org/officeDocument/2006/relationships" xmlns:m="http://schemas.openxmlformats.org/officeDocument/2006/math" xmlns:v="urn:schemas-microsoft-com:vml" xmlns:wp14="http://schemas.microsoft.com/office/word/2010/wordprocessingDrawing" xmlns:wp="http://schemas.openxmlformats.org/drawingml/2006/wordprocessingDrawing" xmlns:w10="urn:schemas-microsoft-com:office:word" xmlns:w="http://schemas.openxmlformats.org/wordprocessingml/2006/main" xmlns:w14="http://schemas.microsoft.com/office/word/2010/wordml" xmlns:w15="http://schemas.microsoft.com/office/word/2012/wordml" xmlns:w16se="http://schemas.microsoft.com/office/word/2015/wordml/symex" xmlns:wpg="http://schemas.microsoft.com/office/word/2010/wordprocessingGroup" xmlns:wpi="http://schemas.microsoft.com/office/word/2010/wordprocessingInk" xmlns:wne="http://schemas.microsoft.com/office/word/2006/wordml" xmlns:wps="http://schemas.microsoft.com/office/word/2010/wordprocessingShape" mc:Ignorable="w14 w15 w16se wp14">
+<w:footnotes xmlns:wpc="http://schemas.microsoft.com/office/word/2010/wordprocessingCanvas" xmlns:cx="http://schemas.microsoft.com/office/drawing/2014/chartex" xmlns:cx1="http://schemas.microsoft.com/office/drawing/2015/9/8/chartex" xmlns:cx2="http://schemas.microsoft.com/office/drawing/2015/10/21/chartex" xmlns:cx3="http://schemas.microsoft.com/office/drawing/2016/5/9/chartex" xmlns:cx4="http://schemas.microsoft.com/office/drawing/2016/5/10/chartex" xmlns:cx5="http://schemas.microsoft.com/office/drawing/2016/5/11/chartex" xmlns:cx6="http://schemas.microsoft.com/office/drawing/2016/5/12/chartex" xmlns:cx7="http://schemas.microsoft.com/office/drawing/2016/5/13/chartex" xmlns:cx8="http://schemas.microsoft.com/office/drawing/2016/5/14/chartex" xmlns:mc="http://schemas.openxmlformats.org/markup-compatibility/2006" xmlns:aink="http://schemas.microsoft.com/office/drawing/2016/ink" xmlns:am3d="http://schemas.microsoft.com/office/drawing/2017/model3d" xmlns:o="urn:schemas-microsoft-com:office:office" xmlns:oel="http://schemas.microsoft.com/office/2019/extlst" xmlns:r="http://schemas.openxmlformats.org/officeDocument/2006/relationships" xmlns:m="http://schemas.openxmlformats.org/officeDocument/2006/math" xmlns:v="urn:schemas-microsoft-com:vml" xmlns:wp14="http://schemas.microsoft.com/office/word/2010/wordprocessingDrawing" xmlns:wp="http://schemas.openxmlformats.org/drawingml/2006/wordprocessingDrawing" xmlns:w10="urn:schemas-microsoft-com:office:word" xmlns:w="http://schemas.openxmlformats.org/wordprocessingml/2006/main" xmlns:w14="http://schemas.microsoft.com/office/word/2010/wordml" xmlns:w15="http://schemas.microsoft.com/office/word/2012/wordml" xmlns:w16cex="http://schemas.microsoft.com/office/word/2018/wordml/cex" xmlns:w16cid="http://schemas.microsoft.com/office/word/2016/wordml/cid" xmlns:w16="http://schemas.microsoft.com/office/word/2018/wordml" xmlns:w16du="http://schemas.microsoft.com/office/word/2023/wordml/word16du" xmlns:w16sdtdh="http://schemas.microsoft.com/office/word/2020/wordml/sdtdatahash" xmlns:w16sdtfl="http://schemas.microsoft.com/office/word/2024/wordml/sdtformatlock" xmlns:w16se="http://schemas.microsoft.com/office/word/2015/wordml/symex" xmlns:wpg="http://schemas.microsoft.com/office/word/2010/wordprocessingGroup" xmlns:wpi="http://schemas.microsoft.com/office/word/2010/wordprocessingInk" xmlns:wne="http://schemas.microsoft.com/office/word/2006/wordml" xmlns:wps="http://schemas.microsoft.com/office/word/2010/wordprocessingShape" mc:Ignorable="w14 w15 w16se w16cid w16 w16cex w16sdtdh w16sdtfl w16du wp14">
   <w:footnote w:type="separator" w:id="-1">
     <w:p>
       <w:r>
@@ -6718,7 +6575,7 @@
 </file>
 
 <file path=word/numbering.xml><?xml version="1.0" encoding="utf-8"?>
-<w:numbering xmlns:wpc="http://schemas.microsoft.com/office/word/2010/wordprocessingCanvas" xmlns:cx="http://schemas.microsoft.com/office/drawing/2014/chartex" xmlns:mc="http://schemas.openxmlformats.org/markup-compatibility/2006" xmlns:o="urn:schemas-microsoft-com:office:office" xmlns:r="http://schemas.openxmlformats.org/officeDocument/2006/relationships" xmlns:m="http://schemas.openxmlformats.org/officeDocument/2006/math" xmlns:v="urn:schemas-microsoft-com:vml" xmlns:wp14="http://schemas.microsoft.com/office/word/2010/wordprocessingDrawing" xmlns:wp="http://schemas.openxmlformats.org/drawingml/2006/wordprocessingDrawing" xmlns:w10="urn:schemas-microsoft-com:office:word" xmlns:w="http://schemas.openxmlformats.org/wordprocessingml/2006/main" xmlns:w14="http://schemas.microsoft.com/office/word/2010/wordml" xmlns:w15="http://schemas.microsoft.com/office/word/2012/wordml" xmlns:w16se="http://schemas.microsoft.com/office/word/2015/wordml/symex" xmlns:wpg="http://schemas.microsoft.com/office/word/2010/wordprocessingGroup" xmlns:wpi="http://schemas.microsoft.com/office/word/2010/wordprocessingInk" xmlns:wne="http://schemas.microsoft.com/office/word/2006/wordml" xmlns:wps="http://schemas.microsoft.com/office/word/2010/wordprocessingShape" mc:Ignorable="w14 w15 w16se wp14">
+<w:numbering xmlns:wpc="http://schemas.microsoft.com/office/word/2010/wordprocessingCanvas" xmlns:cx="http://schemas.microsoft.com/office/drawing/2014/chartex" xmlns:cx1="http://schemas.microsoft.com/office/drawing/2015/9/8/chartex" xmlns:cx2="http://schemas.microsoft.com/office/drawing/2015/10/21/chartex" xmlns:cx3="http://schemas.microsoft.com/office/drawing/2016/5/9/chartex" xmlns:cx4="http://schemas.microsoft.com/office/drawing/2016/5/10/chartex" xmlns:cx5="http://schemas.microsoft.com/office/drawing/2016/5/11/chartex" xmlns:cx6="http://schemas.microsoft.com/office/drawing/2016/5/12/chartex" xmlns:cx7="http://schemas.microsoft.com/office/drawing/2016/5/13/chartex" xmlns:cx8="http://schemas.microsoft.com/office/drawing/2016/5/14/chartex" xmlns:mc="http://schemas.openxmlformats.org/markup-compatibility/2006" xmlns:aink="http://schemas.microsoft.com/office/drawing/2016/ink" xmlns:am3d="http://schemas.microsoft.com/office/drawing/2017/model3d" xmlns:o="urn:schemas-microsoft-com:office:office" xmlns:oel="http://schemas.microsoft.com/office/2019/extlst" xmlns:r="http://schemas.openxmlformats.org/officeDocument/2006/relationships" xmlns:m="http://schemas.openxmlformats.org/officeDocument/2006/math" xmlns:v="urn:schemas-microsoft-com:vml" xmlns:wp14="http://schemas.microsoft.com/office/word/2010/wordprocessingDrawing" xmlns:wp="http://schemas.openxmlformats.org/drawingml/2006/wordprocessingDrawing" xmlns:w10="urn:schemas-microsoft-com:office:word" xmlns:w="http://schemas.openxmlformats.org/wordprocessingml/2006/main" xmlns:w14="http://schemas.microsoft.com/office/word/2010/wordml" xmlns:w15="http://schemas.microsoft.com/office/word/2012/wordml" xmlns:w16cex="http://schemas.microsoft.com/office/word/2018/wordml/cex" xmlns:w16cid="http://schemas.microsoft.com/office/word/2016/wordml/cid" xmlns:w16="http://schemas.microsoft.com/office/word/2018/wordml" xmlns:w16du="http://schemas.microsoft.com/office/word/2023/wordml/word16du" xmlns:w16sdtdh="http://schemas.microsoft.com/office/word/2020/wordml/sdtdatahash" xmlns:w16sdtfl="http://schemas.microsoft.com/office/word/2024/wordml/sdtformatlock" xmlns:w16se="http://schemas.microsoft.com/office/word/2015/wordml/symex" xmlns:wpg="http://schemas.microsoft.com/office/word/2010/wordprocessingGroup" xmlns:wpi="http://schemas.microsoft.com/office/word/2010/wordprocessingInk" xmlns:wne="http://schemas.microsoft.com/office/word/2006/wordml" xmlns:wps="http://schemas.microsoft.com/office/word/2010/wordprocessingShape" mc:Ignorable="w14 w15 w16se w16cid w16 w16cex w16sdtdh w16sdtfl w16du wp14">
   <w:abstractNum w:abstractNumId="0" w15:restartNumberingAfterBreak="0">
     <w:nsid w:val="2546338B"/>
     <w:multiLevelType w:val="hybridMultilevel"/>
@@ -7041,7 +6898,7 @@
     <w:lvl w:ilvl="0">
       <w:start w:val="1"/>
       <w:numFmt w:val="decimal"/>
-      <w:pStyle w:val="1"/>
+      <w:pStyle w:val="Heading1"/>
       <w:lvlText w:val="%1."/>
       <w:lvlJc w:val="left"/>
       <w:pPr>
@@ -7066,7 +6923,7 @@
     <w:lvl w:ilvl="1">
       <w:start w:val="1"/>
       <w:numFmt w:val="decimal"/>
-      <w:pStyle w:val="2"/>
+      <w:pStyle w:val="Heading2"/>
       <w:lvlText w:val="%1.%2."/>
       <w:lvlJc w:val="left"/>
       <w:pPr>
@@ -7264,7 +7121,7 @@
     <w:lvl w:ilvl="0" w:tplc="7C649374">
       <w:start w:val="1"/>
       <w:numFmt w:val="hebrew1"/>
-      <w:pStyle w:val="3"/>
+      <w:pStyle w:val="Heading3"/>
       <w:lvlText w:val="%1."/>
       <w:lvlJc w:val="left"/>
       <w:pPr>
@@ -7479,19 +7336,19 @@
       </w:rPr>
     </w:lvl>
   </w:abstractNum>
-  <w:num w:numId="1">
+  <w:num w:numId="1" w16cid:durableId="1519075849">
     <w:abstractNumId w:val="4"/>
   </w:num>
-  <w:num w:numId="2">
+  <w:num w:numId="2" w16cid:durableId="1693335541">
     <w:abstractNumId w:val="3"/>
   </w:num>
-  <w:num w:numId="3">
+  <w:num w:numId="3" w16cid:durableId="434324318">
     <w:abstractNumId w:val="2"/>
   </w:num>
-  <w:num w:numId="4">
+  <w:num w:numId="4" w16cid:durableId="60369909">
     <w:abstractNumId w:val="0"/>
   </w:num>
-  <w:num w:numId="5">
+  <w:num w:numId="5" w16cid:durableId="156698007">
     <w:abstractNumId w:val="1"/>
   </w:num>
   <w:numIdMacAtCleanup w:val="5"/>
@@ -7499,7 +7356,7 @@
 </file>
 
 <file path=word/styles.xml><?xml version="1.0" encoding="utf-8"?>
-<w:styles xmlns:mc="http://schemas.openxmlformats.org/markup-compatibility/2006" xmlns:r="http://schemas.openxmlformats.org/officeDocument/2006/relationships" xmlns:w="http://schemas.openxmlformats.org/wordprocessingml/2006/main" xmlns:w14="http://schemas.microsoft.com/office/word/2010/wordml" xmlns:w15="http://schemas.microsoft.com/office/word/2012/wordml" xmlns:w16se="http://schemas.microsoft.com/office/word/2015/wordml/symex" mc:Ignorable="w14 w15 w16se">
+<w:styles xmlns:mc="http://schemas.openxmlformats.org/markup-compatibility/2006" xmlns:r="http://schemas.openxmlformats.org/officeDocument/2006/relationships" xmlns:w="http://schemas.openxmlformats.org/wordprocessingml/2006/main" xmlns:w14="http://schemas.microsoft.com/office/word/2010/wordml" xmlns:w15="http://schemas.microsoft.com/office/word/2012/wordml" xmlns:w16cex="http://schemas.microsoft.com/office/word/2018/wordml/cex" xmlns:w16cid="http://schemas.microsoft.com/office/word/2016/wordml/cid" xmlns:w16="http://schemas.microsoft.com/office/word/2018/wordml" xmlns:w16du="http://schemas.microsoft.com/office/word/2023/wordml/word16du" xmlns:w16sdtdh="http://schemas.microsoft.com/office/word/2020/wordml/sdtdatahash" xmlns:w16sdtfl="http://schemas.microsoft.com/office/word/2024/wordml/sdtformatlock" xmlns:w16se="http://schemas.microsoft.com/office/word/2015/wordml/symex" mc:Ignorable="w14 w15 w16se w16cid w16 w16cex w16sdtdh w16sdtfl w16du">
   <w:docDefaults>
     <w:rPrDefault>
       <w:rPr>
@@ -7515,7 +7372,7 @@
       </w:pPr>
     </w:pPrDefault>
   </w:docDefaults>
-  <w:latentStyles w:defLockedState="0" w:defUIPriority="99" w:defSemiHidden="0" w:defUnhideWhenUsed="0" w:defQFormat="0" w:count="371">
+  <w:latentStyles w:defLockedState="0" w:defUIPriority="99" w:defSemiHidden="0" w:defUnhideWhenUsed="0" w:defQFormat="0" w:count="376">
     <w:lsdException w:name="Normal" w:uiPriority="0" w:qFormat="1"/>
     <w:lsdException w:name="heading 1" w:uiPriority="9" w:qFormat="1"/>
     <w:lsdException w:name="heading 2" w:semiHidden="1" w:uiPriority="9" w:unhideWhenUsed="1" w:qFormat="1"/>
@@ -7887,8 +7744,13 @@
     <w:lsdException w:name="List Table 5 Dark Accent 6" w:uiPriority="50"/>
     <w:lsdException w:name="List Table 6 Colorful Accent 6" w:uiPriority="51"/>
     <w:lsdException w:name="List Table 7 Colorful Accent 6" w:uiPriority="52"/>
+    <w:lsdException w:name="Mention" w:semiHidden="1" w:unhideWhenUsed="1"/>
+    <w:lsdException w:name="Smart Hyperlink" w:semiHidden="1" w:unhideWhenUsed="1"/>
+    <w:lsdException w:name="Hashtag" w:semiHidden="1" w:unhideWhenUsed="1"/>
+    <w:lsdException w:name="Unresolved Mention" w:semiHidden="1" w:unhideWhenUsed="1"/>
+    <w:lsdException w:name="Smart Link" w:semiHidden="1" w:unhideWhenUsed="1"/>
   </w:latentStyles>
-  <w:style w:type="paragraph" w:default="1" w:styleId="a">
+  <w:style w:type="paragraph" w:default="1" w:styleId="Normal">
     <w:name w:val="Normal"/>
     <w:qFormat/>
     <w:rsid w:val="001F4C7D"/>
@@ -7904,11 +7766,11 @@
       <w:szCs w:val="28"/>
     </w:rPr>
   </w:style>
-  <w:style w:type="paragraph" w:styleId="1">
+  <w:style w:type="paragraph" w:styleId="Heading1">
     <w:name w:val="heading 1"/>
-    <w:basedOn w:val="a"/>
-    <w:next w:val="a"/>
-    <w:link w:val="10"/>
+    <w:basedOn w:val="Normal"/>
+    <w:next w:val="Normal"/>
+    <w:link w:val="Heading1Char"/>
     <w:uiPriority w:val="9"/>
     <w:qFormat/>
     <w:rsid w:val="001F4C7D"/>
@@ -7926,11 +7788,11 @@
       <w:szCs w:val="26"/>
     </w:rPr>
   </w:style>
-  <w:style w:type="paragraph" w:styleId="2">
+  <w:style w:type="paragraph" w:styleId="Heading2">
     <w:name w:val="heading 2"/>
-    <w:basedOn w:val="a"/>
-    <w:next w:val="a"/>
-    <w:link w:val="20"/>
+    <w:basedOn w:val="Normal"/>
+    <w:next w:val="Normal"/>
+    <w:link w:val="Heading2Char"/>
     <w:uiPriority w:val="9"/>
     <w:unhideWhenUsed/>
     <w:qFormat/>
@@ -7948,11 +7810,11 @@
       <w:szCs w:val="26"/>
     </w:rPr>
   </w:style>
-  <w:style w:type="paragraph" w:styleId="3">
+  <w:style w:type="paragraph" w:styleId="Heading3">
     <w:name w:val="heading 3"/>
-    <w:basedOn w:val="a"/>
-    <w:next w:val="a"/>
-    <w:link w:val="30"/>
+    <w:basedOn w:val="Normal"/>
+    <w:next w:val="Normal"/>
+    <w:link w:val="Heading3Char"/>
     <w:uiPriority w:val="9"/>
     <w:unhideWhenUsed/>
     <w:qFormat/>
@@ -7971,13 +7833,13 @@
       <w:u w:val="single" w:color="000000"/>
     </w:rPr>
   </w:style>
-  <w:style w:type="character" w:default="1" w:styleId="a0">
+  <w:style w:type="character" w:default="1" w:styleId="DefaultParagraphFont">
     <w:name w:val="Default Paragraph Font"/>
     <w:uiPriority w:val="1"/>
     <w:semiHidden/>
     <w:unhideWhenUsed/>
   </w:style>
-  <w:style w:type="table" w:default="1" w:styleId="a1">
+  <w:style w:type="table" w:default="1" w:styleId="TableNormal">
     <w:name w:val="Normal Table"/>
     <w:uiPriority w:val="99"/>
     <w:semiHidden/>
@@ -7992,7 +7854,7 @@
       </w:tblCellMar>
     </w:tblPr>
   </w:style>
-  <w:style w:type="numbering" w:default="1" w:styleId="a2">
+  <w:style w:type="numbering" w:default="1" w:styleId="NoList">
     <w:name w:val="No List"/>
     <w:uiPriority w:val="99"/>
     <w:semiHidden/>
@@ -8012,9 +7874,9 @@
       </w:tblCellMar>
     </w:tblPr>
   </w:style>
-  <w:style w:type="paragraph" w:styleId="a3">
+  <w:style w:type="paragraph" w:styleId="ListParagraph">
     <w:name w:val="List Paragraph"/>
-    <w:basedOn w:val="a"/>
+    <w:basedOn w:val="Normal"/>
     <w:uiPriority w:val="34"/>
     <w:qFormat/>
     <w:rsid w:val="00CC3D20"/>
@@ -8029,10 +7891,10 @@
       <w:sz w:val="22"/>
     </w:rPr>
   </w:style>
-  <w:style w:type="paragraph" w:styleId="a4">
+  <w:style w:type="paragraph" w:styleId="Header">
     <w:name w:val="header"/>
-    <w:basedOn w:val="a"/>
-    <w:link w:val="a5"/>
+    <w:basedOn w:val="Normal"/>
+    <w:link w:val="HeaderChar"/>
     <w:uiPriority w:val="99"/>
     <w:unhideWhenUsed/>
     <w:rsid w:val="00F25502"/>
@@ -8044,10 +7906,10 @@
       <w:spacing w:line="240" w:lineRule="auto"/>
     </w:pPr>
   </w:style>
-  <w:style w:type="character" w:customStyle="1" w:styleId="a5">
-    <w:name w:val="כותרת עליונה תו"/>
-    <w:basedOn w:val="a0"/>
-    <w:link w:val="a4"/>
+  <w:style w:type="character" w:customStyle="1" w:styleId="HeaderChar">
+    <w:name w:val="Header Char"/>
+    <w:basedOn w:val="DefaultParagraphFont"/>
+    <w:link w:val="Header"/>
     <w:uiPriority w:val="99"/>
     <w:rsid w:val="00F25502"/>
     <w:rPr>
@@ -8056,9 +7918,9 @@
       <w:sz w:val="26"/>
     </w:rPr>
   </w:style>
-  <w:style w:type="table" w:styleId="a6">
+  <w:style w:type="table" w:styleId="TableGrid0">
     <w:name w:val="Table Grid"/>
-    <w:basedOn w:val="a1"/>
+    <w:basedOn w:val="TableNormal"/>
     <w:uiPriority w:val="39"/>
     <w:rsid w:val="00E015AA"/>
     <w:pPr>
@@ -8077,7 +7939,7 @@
   </w:style>
   <w:style w:type="character" w:styleId="Hyperlink">
     <w:name w:val="Hyperlink"/>
-    <w:basedOn w:val="a0"/>
+    <w:basedOn w:val="DefaultParagraphFont"/>
     <w:uiPriority w:val="99"/>
     <w:unhideWhenUsed/>
     <w:rsid w:val="000D261B"/>
@@ -8086,10 +7948,10 @@
       <w:u w:val="single"/>
     </w:rPr>
   </w:style>
-  <w:style w:type="paragraph" w:styleId="a7">
+  <w:style w:type="paragraph" w:styleId="BalloonText">
     <w:name w:val="Balloon Text"/>
-    <w:basedOn w:val="a"/>
-    <w:link w:val="a8"/>
+    <w:basedOn w:val="Normal"/>
+    <w:link w:val="BalloonTextChar"/>
     <w:uiPriority w:val="99"/>
     <w:semiHidden/>
     <w:unhideWhenUsed/>
@@ -8103,10 +7965,10 @@
       <w:szCs w:val="16"/>
     </w:rPr>
   </w:style>
-  <w:style w:type="character" w:customStyle="1" w:styleId="a8">
-    <w:name w:val="טקסט בלונים תו"/>
-    <w:basedOn w:val="a0"/>
-    <w:link w:val="a7"/>
+  <w:style w:type="character" w:customStyle="1" w:styleId="BalloonTextChar">
+    <w:name w:val="Balloon Text Char"/>
+    <w:basedOn w:val="DefaultParagraphFont"/>
+    <w:link w:val="BalloonText"/>
     <w:uiPriority w:val="99"/>
     <w:semiHidden/>
     <w:rsid w:val="00F8613E"/>
@@ -8117,10 +7979,10 @@
       <w:szCs w:val="16"/>
     </w:rPr>
   </w:style>
-  <w:style w:type="paragraph" w:styleId="HTML">
+  <w:style w:type="paragraph" w:styleId="HTMLPreformatted">
     <w:name w:val="HTML Preformatted"/>
-    <w:basedOn w:val="a"/>
-    <w:link w:val="HTML0"/>
+    <w:basedOn w:val="Normal"/>
+    <w:link w:val="HTMLPreformattedChar"/>
     <w:uiPriority w:val="99"/>
     <w:semiHidden/>
     <w:unhideWhenUsed/>
@@ -8155,10 +8017,10 @@
       <w:szCs w:val="20"/>
     </w:rPr>
   </w:style>
-  <w:style w:type="character" w:customStyle="1" w:styleId="HTML0">
-    <w:name w:val="HTML מעוצב מראש תו"/>
-    <w:basedOn w:val="a0"/>
-    <w:link w:val="HTML"/>
+  <w:style w:type="character" w:customStyle="1" w:styleId="HTMLPreformattedChar">
+    <w:name w:val="HTML Preformatted Char"/>
+    <w:basedOn w:val="DefaultParagraphFont"/>
+    <w:link w:val="HTMLPreformatted"/>
     <w:uiPriority w:val="99"/>
     <w:semiHidden/>
     <w:rsid w:val="00F83B4F"/>
@@ -8168,10 +8030,10 @@
       <w:szCs w:val="20"/>
     </w:rPr>
   </w:style>
-  <w:style w:type="character" w:customStyle="1" w:styleId="10">
-    <w:name w:val="כותרת 1 תו"/>
-    <w:basedOn w:val="a0"/>
-    <w:link w:val="1"/>
+  <w:style w:type="character" w:customStyle="1" w:styleId="Heading1Char">
+    <w:name w:val="Heading 1 Char"/>
+    <w:basedOn w:val="DefaultParagraphFont"/>
+    <w:link w:val="Heading1"/>
     <w:uiPriority w:val="9"/>
     <w:rsid w:val="001F4C7D"/>
     <w:rPr>
@@ -8183,10 +8045,10 @@
       <w:szCs w:val="26"/>
     </w:rPr>
   </w:style>
-  <w:style w:type="character" w:customStyle="1" w:styleId="20">
-    <w:name w:val="כותרת 2 תו"/>
-    <w:basedOn w:val="a0"/>
-    <w:link w:val="2"/>
+  <w:style w:type="character" w:customStyle="1" w:styleId="Heading2Char">
+    <w:name w:val="Heading 2 Char"/>
+    <w:basedOn w:val="DefaultParagraphFont"/>
+    <w:link w:val="Heading2"/>
     <w:uiPriority w:val="9"/>
     <w:rsid w:val="001F4C7D"/>
     <w:rPr>
@@ -8196,10 +8058,10 @@
       <w:szCs w:val="26"/>
     </w:rPr>
   </w:style>
-  <w:style w:type="character" w:customStyle="1" w:styleId="30">
-    <w:name w:val="כותרת 3 תו"/>
-    <w:basedOn w:val="a0"/>
-    <w:link w:val="3"/>
+  <w:style w:type="character" w:customStyle="1" w:styleId="Heading3Char">
+    <w:name w:val="Heading 3 Char"/>
+    <w:basedOn w:val="DefaultParagraphFont"/>
+    <w:link w:val="Heading3"/>
     <w:uiPriority w:val="9"/>
     <w:rsid w:val="001F4C7D"/>
     <w:rPr>
@@ -8214,7 +8076,7 @@
   </w:style>
   <w:style w:type="paragraph" w:customStyle="1" w:styleId="fs-1p4">
     <w:name w:val="fs-1p4"/>
-    <w:basedOn w:val="a"/>
+    <w:basedOn w:val="Normal"/>
     <w:rsid w:val="00A3556A"/>
     <w:pPr>
       <w:bidi w:val="0"/>
@@ -8230,7 +8092,7 @@
   </w:style>
   <w:style w:type="character" w:styleId="FollowedHyperlink">
     <w:name w:val="FollowedHyperlink"/>
-    <w:basedOn w:val="a0"/>
+    <w:basedOn w:val="DefaultParagraphFont"/>
     <w:uiPriority w:val="99"/>
     <w:semiHidden/>
     <w:unhideWhenUsed/>
@@ -8240,9 +8102,9 @@
       <w:u w:val="single"/>
     </w:rPr>
   </w:style>
-  <w:style w:type="character" w:customStyle="1" w:styleId="11">
+  <w:style w:type="character" w:customStyle="1" w:styleId="1">
     <w:name w:val="אזכור לא מזוהה1"/>
-    <w:basedOn w:val="a0"/>
+    <w:basedOn w:val="DefaultParagraphFont"/>
     <w:uiPriority w:val="99"/>
     <w:semiHidden/>
     <w:unhideWhenUsed/>

</xml_diff>